<commit_message>
Adding documentation after a large file snafu.
</commit_message>
<xml_diff>
--- a/Illilouette Basin project log.docx
+++ b/Illilouette Basin project log.docx
@@ -8,6 +8,7 @@
           <w:rFonts w:ascii="Times New Roman" w:hAnsi="Times New Roman" w:cs="Times New Roman"/>
         </w:rPr>
       </w:pPr>
+      <w:bookmarkStart w:id="0" w:name="_GoBack"/>
       <w:proofErr w:type="spellStart"/>
       <w:r>
         <w:rPr>
@@ -94,21 +95,7 @@
         <w:rPr>
           <w:rFonts w:ascii="Times New Roman" w:hAnsi="Times New Roman" w:cs="Times New Roman"/>
         </w:rPr>
-        <w:t>Map of the point cloud (.</w:t>
-      </w:r>
-      <w:proofErr w:type="spellStart"/>
-      <w:r>
-        <w:rPr>
-          <w:rFonts w:ascii="Times New Roman" w:hAnsi="Times New Roman" w:cs="Times New Roman"/>
-        </w:rPr>
-        <w:t>las</w:t>
-      </w:r>
-      <w:proofErr w:type="spellEnd"/>
-      <w:r>
-        <w:rPr>
-          <w:rFonts w:ascii="Times New Roman" w:hAnsi="Times New Roman" w:cs="Times New Roman"/>
-        </w:rPr>
-        <w:t xml:space="preserve">) sections. </w:t>
+        <w:t xml:space="preserve">Map of the point cloud (.las) sections. </w:t>
       </w:r>
     </w:p>
     <w:p>
@@ -256,21 +243,7 @@
         <w:rPr>
           <w:rFonts w:ascii="Times New Roman" w:hAnsi="Times New Roman" w:cs="Times New Roman"/>
         </w:rPr>
-        <w:t xml:space="preserve"> -&gt; Create image from </w:t>
-      </w:r>
-      <w:proofErr w:type="spellStart"/>
-      <w:r>
-        <w:rPr>
-          <w:rFonts w:ascii="Times New Roman" w:hAnsi="Times New Roman" w:cs="Times New Roman"/>
-        </w:rPr>
-        <w:t>Lidar</w:t>
-      </w:r>
-      <w:proofErr w:type="spellEnd"/>
-      <w:r>
-        <w:rPr>
-          <w:rFonts w:ascii="Times New Roman" w:hAnsi="Times New Roman" w:cs="Times New Roman"/>
-        </w:rPr>
-        <w:t xml:space="preserve"> point cloud.</w:t>
+        <w:t xml:space="preserve"> -&gt; Create image from Lidar point cloud.</w:t>
       </w:r>
     </w:p>
     <w:p>
@@ -554,52 +527,36 @@
         <w:spacing w:after="0"/>
       </w:pPr>
       <w:r>
-        <w:t xml:space="preserve">c:\fusion\gridmetrics "C:\Users\stevensj\Documents\Illillouette </w:t>
+        <w:t>c:\fusion\gridmetrics "C:\Users\stevensj\Documents\Illillouette LiDAR\YNP_Illilouette2011\DTM\</w:t>
       </w:r>
       <w:proofErr w:type="spellStart"/>
       <w:r>
-        <w:t>LiDAR</w:t>
+        <w:t>BareEarth</w:t>
       </w:r>
       <w:proofErr w:type="spellEnd"/>
       <w:r>
-        <w:t>\YNP_Illilouette2011\DTM\</w:t>
+        <w:t>\be*.</w:t>
       </w:r>
       <w:proofErr w:type="spellStart"/>
       <w:r>
-        <w:t>BareEarth</w:t>
+        <w:t>dtm</w:t>
       </w:r>
       <w:proofErr w:type="spellEnd"/>
       <w:r>
-        <w:t>\be*.</w:t>
+        <w:t xml:space="preserve">" 2 3 </w:t>
+      </w:r>
+      <w:r>
+        <w:t>"</w:t>
+      </w:r>
+      <w:r>
+        <w:t>C:\Users\stevensj\Documents\Illillouette LiDAR\YNP_Illilouette2011\</w:t>
       </w:r>
       <w:proofErr w:type="spellStart"/>
       <w:r>
-        <w:t>dtm</w:t>
+        <w:t>jts</w:t>
       </w:r>
       <w:proofErr w:type="spellEnd"/>
       <w:r>
-        <w:t xml:space="preserve">" 2 3 </w:t>
-      </w:r>
-      <w:r>
-        <w:t>"</w:t>
-      </w:r>
-      <w:r>
-        <w:t xml:space="preserve">C:\Users\stevensj\Documents\Illillouette </w:t>
-      </w:r>
-      <w:proofErr w:type="spellStart"/>
-      <w:r>
-        <w:t>LiDAR</w:t>
-      </w:r>
-      <w:proofErr w:type="spellEnd"/>
-      <w:r>
-        <w:t>\YNP_Illilouette2011\</w:t>
-      </w:r>
-      <w:proofErr w:type="spellStart"/>
-      <w:r>
-        <w:t>jts</w:t>
-      </w:r>
-      <w:proofErr w:type="spellEnd"/>
-      <w:r>
         <w:t>\S</w:t>
       </w:r>
       <w:r>
@@ -609,21 +566,10 @@
         <w:t>\</w:t>
       </w:r>
       <w:r>
-        <w:t>37119E4101.csv"</w:t>
-      </w:r>
-      <w:r>
-        <w:t xml:space="preserve"> </w:t>
-      </w:r>
-      <w:r>
-        <w:t xml:space="preserve"> "C:\Users\stevensj\Documents\Illillouette </w:t>
-      </w:r>
-      <w:proofErr w:type="spellStart"/>
-      <w:r>
-        <w:t>LiDAR</w:t>
-      </w:r>
-      <w:proofErr w:type="spellEnd"/>
-      <w:r>
-        <w:t>\YNP_Illilouette2011\Points\</w:t>
+        <w:t xml:space="preserve">37119E4101.csv" </w:t>
+      </w:r>
+      <w:r>
+        <w:t xml:space="preserve"> "C:\Users\stevensj\Documents\Illillouette LiDAR\YNP_Illilouette2011\Points\</w:t>
       </w:r>
       <w:proofErr w:type="spellStart"/>
       <w:r>
@@ -786,10 +732,7 @@
         <w:t xml:space="preserve">In the above syntax, it’s important that you use the right font for “ (should be </w:t>
       </w:r>
       <w:r>
-        <w:t>"</w:t>
-      </w:r>
-      <w:r>
-        <w:t>)</w:t>
+        <w:t>")</w:t>
       </w:r>
     </w:p>
     <w:p>
@@ -807,21 +750,7 @@
         <w:rPr>
           <w:rFonts w:ascii="Times New Roman" w:hAnsi="Times New Roman" w:cs="Times New Roman"/>
         </w:rPr>
-        <w:t>You can create a .bat file to run this for multiple .</w:t>
-      </w:r>
-      <w:proofErr w:type="spellStart"/>
-      <w:r>
-        <w:rPr>
-          <w:rFonts w:ascii="Times New Roman" w:hAnsi="Times New Roman" w:cs="Times New Roman"/>
-        </w:rPr>
-        <w:t>las</w:t>
-      </w:r>
-      <w:proofErr w:type="spellEnd"/>
-      <w:r>
-        <w:rPr>
-          <w:rFonts w:ascii="Times New Roman" w:hAnsi="Times New Roman" w:cs="Times New Roman"/>
-        </w:rPr>
-        <w:t xml:space="preserve"> files, as per: </w:t>
+        <w:t xml:space="preserve">You can create a .bat file to run this for multiple .las files, as per: </w:t>
       </w:r>
       <w:r>
         <w:rPr>
@@ -865,97 +794,54 @@
         <w:rPr>
           <w:rFonts w:ascii="Times New Roman" w:hAnsi="Times New Roman" w:cs="Times New Roman"/>
         </w:rPr>
-        <w:t xml:space="preserve">Once you have a statistics </w:t>
+        <w:t>Once you have a statistics csv file, you can convert it to a raster GRID for visualization and analysis:</w:t>
+      </w:r>
+    </w:p>
+    <w:p>
+      <w:pPr>
+        <w:rPr>
+          <w:rFonts w:ascii="Times New Roman" w:hAnsi="Times New Roman" w:cs="Times New Roman"/>
+        </w:rPr>
+      </w:pPr>
+      <w:r>
+        <w:t>c:\fusion\</w:t>
+      </w:r>
+      <w:proofErr w:type="gramStart"/>
+      <w:r>
+        <w:t>csv2grid  "</w:t>
+      </w:r>
+      <w:proofErr w:type="gramEnd"/>
+      <w:r>
+        <w:t>C:\Users\stevensj\Documents\Illillouette LiDAR\YNP_Illilouette2011\</w:t>
+      </w:r>
+      <w:r>
+        <w:t>jts\S</w:t>
+      </w:r>
+      <w:r>
+        <w:t>tats</w:t>
+      </w:r>
+      <w:r>
+        <w:t>\37119E4101</w:t>
+      </w:r>
+      <w:r>
+        <w:t>_all_returns_elevation_stats</w:t>
+      </w:r>
+      <w:r>
+        <w:t xml:space="preserve">.csv" 49 </w:t>
+      </w:r>
+      <w:r>
+        <w:t>"</w:t>
+      </w:r>
+      <w:r>
+        <w:t>C:\Users\stevensj\Documents\Illillouette LiDAR\YNP_Illilouette2011\</w:t>
       </w:r>
       <w:proofErr w:type="spellStart"/>
       <w:r>
-        <w:rPr>
-          <w:rFonts w:ascii="Times New Roman" w:hAnsi="Times New Roman" w:cs="Times New Roman"/>
-        </w:rPr>
-        <w:t>csv</w:t>
+        <w:t>jts</w:t>
       </w:r>
       <w:proofErr w:type="spellEnd"/>
       <w:r>
-        <w:rPr>
-          <w:rFonts w:ascii="Times New Roman" w:hAnsi="Times New Roman" w:cs="Times New Roman"/>
-        </w:rPr>
-        <w:t xml:space="preserve"> file, you can convert it to a raster GRID for visualization and analysis:</w:t>
-      </w:r>
-    </w:p>
-    <w:p>
-      <w:pPr>
-        <w:rPr>
-          <w:rFonts w:ascii="Times New Roman" w:hAnsi="Times New Roman" w:cs="Times New Roman"/>
-        </w:rPr>
-      </w:pPr>
-      <w:r>
-        <w:t>c:\fusion\</w:t>
-      </w:r>
-      <w:proofErr w:type="gramStart"/>
-      <w:r>
-        <w:t xml:space="preserve">csv2grid </w:t>
-      </w:r>
-      <w:r>
-        <w:t xml:space="preserve"> "</w:t>
-      </w:r>
-      <w:proofErr w:type="gramEnd"/>
-      <w:r>
-        <w:t>C:\Users\stevensj\Documents\Illillouette LiDAR\YNP_Illilouette2011\</w:t>
-      </w:r>
-      <w:r>
-        <w:t>jts\S</w:t>
-      </w:r>
-      <w:r>
-        <w:t>tats</w:t>
-      </w:r>
-      <w:r>
-        <w:t>\37119E4101</w:t>
-      </w:r>
-      <w:r>
-        <w:t>_all_returns_elevation_stats</w:t>
-      </w:r>
-      <w:r>
-        <w:t>.csv"</w:t>
-      </w:r>
-      <w:r>
-        <w:t xml:space="preserve"> 49 </w:t>
-      </w:r>
-      <w:r>
-        <w:t>"</w:t>
-      </w:r>
-      <w:r>
-        <w:t xml:space="preserve">C:\Users\stevensj\Documents\Illillouette </w:t>
-      </w:r>
-      <w:proofErr w:type="spellStart"/>
-      <w:r>
-        <w:t>LiDAR</w:t>
-      </w:r>
-      <w:proofErr w:type="spellEnd"/>
-      <w:r>
-        <w:t>\YNP_Illilouette2011\</w:t>
-      </w:r>
-      <w:proofErr w:type="spellStart"/>
-      <w:r>
-        <w:t>jts</w:t>
-      </w:r>
-      <w:proofErr w:type="spellEnd"/>
-      <w:r>
-        <w:t>\Raster</w:t>
-      </w:r>
-      <w:r>
-        <w:t>\</w:t>
-      </w:r>
-      <w:r>
-        <w:t>Cover_</w:t>
-      </w:r>
-      <w:r>
-        <w:t>E4101.</w:t>
-      </w:r>
-      <w:r>
-        <w:t>asc</w:t>
-      </w:r>
-      <w:r>
-        <w:t>"</w:t>
+        <w:t>\Raster\Cover_E4101.asc"</w:t>
       </w:r>
     </w:p>
     <w:p>
@@ -1011,21 +897,7 @@
         <w:rPr>
           <w:rFonts w:ascii="Times New Roman" w:hAnsi="Times New Roman" w:cs="Times New Roman"/>
         </w:rPr>
-        <w:t xml:space="preserve"> </w:t>
-      </w:r>
-      <w:proofErr w:type="spellStart"/>
-      <w:r>
-        <w:rPr>
-          <w:rFonts w:ascii="Times New Roman" w:hAnsi="Times New Roman" w:cs="Times New Roman"/>
-        </w:rPr>
-        <w:t>csv</w:t>
-      </w:r>
-      <w:proofErr w:type="spellEnd"/>
-      <w:r>
-        <w:rPr>
-          <w:rFonts w:ascii="Times New Roman" w:hAnsi="Times New Roman" w:cs="Times New Roman"/>
-        </w:rPr>
-        <w:t xml:space="preserve"> output file. Column 49 correlates to the % cover calculation for each cell or “Percentage first returns above </w:t>
+        <w:t xml:space="preserve"> csv output file. Column 49 correlates to the % cover calculation for each cell or “Percentage first returns above </w:t>
       </w:r>
       <w:r>
         <w:rPr>
@@ -1085,16 +957,8 @@
         <w:rPr>
           <w:rFonts w:ascii="Times New Roman" w:hAnsi="Times New Roman" w:cs="Times New Roman"/>
         </w:rPr>
-        <w:t xml:space="preserve">Open and view in </w:t>
-      </w:r>
-      <w:proofErr w:type="spellStart"/>
-      <w:r>
-        <w:rPr>
-          <w:rFonts w:ascii="Times New Roman" w:hAnsi="Times New Roman" w:cs="Times New Roman"/>
-        </w:rPr>
-        <w:t>ArcMap</w:t>
-      </w:r>
-      <w:proofErr w:type="spellEnd"/>
+        <w:t>Open and view in ArcMap</w:t>
+      </w:r>
     </w:p>
     <w:p>
       <w:pPr>
@@ -1153,64 +1017,231 @@
         <w:rPr>
           <w:rFonts w:ascii="Times New Roman" w:hAnsi="Times New Roman" w:cs="Times New Roman"/>
         </w:rPr>
-        <w:t xml:space="preserve"> data. </w:t>
+        <w:t xml:space="preserve"> data. ArcMap does not recognize FUSIONs projection so you have to manually redefine it!</w:t>
+      </w:r>
+    </w:p>
+    <w:p>
+      <w:pPr>
+        <w:rPr>
+          <w:rFonts w:ascii="Times New Roman" w:hAnsi="Times New Roman" w:cs="Times New Roman"/>
+        </w:rPr>
+      </w:pPr>
+      <w:r>
+        <w:rPr>
+          <w:rFonts w:ascii="Times New Roman" w:hAnsi="Times New Roman" w:cs="Times New Roman"/>
+        </w:rPr>
+        <w:t xml:space="preserve">Next step: Develop some batch files to run this protocol for the whole watershed. </w:t>
+      </w:r>
+      <w:proofErr w:type="gramStart"/>
+      <w:r>
+        <w:rPr>
+          <w:rFonts w:ascii="Times New Roman" w:hAnsi="Times New Roman" w:cs="Times New Roman"/>
+        </w:rPr>
+        <w:t>Should take 2 hrs.</w:t>
+      </w:r>
+      <w:proofErr w:type="gramEnd"/>
+    </w:p>
+    <w:p>
+      <w:pPr>
+        <w:rPr>
+          <w:rFonts w:ascii="Times New Roman" w:hAnsi="Times New Roman" w:cs="Times New Roman"/>
+        </w:rPr>
+      </w:pPr>
+      <w:r>
+        <w:rPr>
+          <w:rFonts w:ascii="Times New Roman" w:hAnsi="Times New Roman" w:cs="Times New Roman"/>
+        </w:rPr>
+        <w:br w:type="page"/>
+      </w:r>
+    </w:p>
+    <w:p>
+      <w:pPr>
+        <w:rPr>
+          <w:rFonts w:ascii="Times New Roman" w:hAnsi="Times New Roman" w:cs="Times New Roman"/>
+        </w:rPr>
+      </w:pPr>
+      <w:r>
+        <w:rPr>
+          <w:rFonts w:ascii="Times New Roman" w:hAnsi="Times New Roman" w:cs="Times New Roman"/>
+        </w:rPr>
+        <w:lastRenderedPageBreak/>
+        <w:t>3/21/17</w:t>
+      </w:r>
+    </w:p>
+    <w:p>
+      <w:pPr>
+        <w:rPr>
+          <w:rFonts w:ascii="Times New Roman" w:hAnsi="Times New Roman" w:cs="Times New Roman"/>
+        </w:rPr>
+      </w:pPr>
+      <w:r>
+        <w:rPr>
+          <w:rFonts w:ascii="Times New Roman" w:hAnsi="Times New Roman" w:cs="Times New Roman"/>
+        </w:rPr>
+        <w:t>Integrating 2011 canopy layer with 2014 snow data</w:t>
+      </w:r>
+    </w:p>
+    <w:p>
+      <w:pPr>
+        <w:pStyle w:val="ListParagraph"/>
+        <w:numPr>
+          <w:ilvl w:val="0"/>
+          <w:numId w:val="3"/>
+        </w:numPr>
+        <w:rPr>
+          <w:rFonts w:ascii="Times New Roman" w:hAnsi="Times New Roman" w:cs="Times New Roman"/>
+        </w:rPr>
+      </w:pPr>
+      <w:r>
+        <w:rPr>
+          <w:rFonts w:ascii="Times New Roman" w:hAnsi="Times New Roman" w:cs="Times New Roman"/>
+        </w:rPr>
+        <w:t xml:space="preserve">Take your %cover raster (% of first returns &gt;2m) from the 2011 point cloud, for a given tile. </w:t>
+      </w:r>
+    </w:p>
+    <w:p>
+      <w:pPr>
+        <w:pStyle w:val="ListParagraph"/>
+        <w:numPr>
+          <w:ilvl w:val="0"/>
+          <w:numId w:val="3"/>
+        </w:numPr>
+        <w:rPr>
+          <w:rFonts w:ascii="Times New Roman" w:hAnsi="Times New Roman" w:cs="Times New Roman"/>
+        </w:rPr>
+      </w:pPr>
+      <w:r>
+        <w:rPr>
+          <w:rFonts w:ascii="Times New Roman" w:hAnsi="Times New Roman" w:cs="Times New Roman"/>
+        </w:rPr>
+        <w:t>“</w:t>
+      </w:r>
+      <w:r>
+        <w:rPr>
+          <w:rFonts w:ascii="Times New Roman" w:hAnsi="Times New Roman" w:cs="Times New Roman"/>
+        </w:rPr>
+        <w:t>Snap</w:t>
+      </w:r>
+      <w:r>
+        <w:rPr>
+          <w:rFonts w:ascii="Times New Roman" w:hAnsi="Times New Roman" w:cs="Times New Roman"/>
+        </w:rPr>
+        <w:t>” this 3m raster to align with the snow layers.</w:t>
+      </w:r>
+    </w:p>
+    <w:p>
+      <w:pPr>
+        <w:pStyle w:val="ListParagraph"/>
+        <w:numPr>
+          <w:ilvl w:val="1"/>
+          <w:numId w:val="3"/>
+        </w:numPr>
+        <w:rPr>
+          <w:rFonts w:ascii="Times New Roman" w:hAnsi="Times New Roman" w:cs="Times New Roman"/>
+        </w:rPr>
+      </w:pPr>
+      <w:r>
+        <w:rPr>
+          <w:rFonts w:ascii="Times New Roman" w:hAnsi="Times New Roman" w:cs="Times New Roman"/>
+        </w:rPr>
+        <w:t>Data management -&gt; projections and transformations -&gt; raster -&gt; Project Raster</w:t>
+      </w:r>
+    </w:p>
+    <w:p>
+      <w:pPr>
+        <w:pStyle w:val="ListParagraph"/>
+        <w:numPr>
+          <w:ilvl w:val="1"/>
+          <w:numId w:val="3"/>
+        </w:numPr>
+        <w:rPr>
+          <w:rFonts w:ascii="Times New Roman" w:hAnsi="Times New Roman" w:cs="Times New Roman"/>
+        </w:rPr>
+      </w:pPr>
+      <w:r>
+        <w:rPr>
+          <w:rFonts w:ascii="Times New Roman" w:hAnsi="Times New Roman" w:cs="Times New Roman"/>
+        </w:rPr>
+        <w:t xml:space="preserve">Input the %cover raster, set the output raster to e.g. e4101.tif (specifying </w:t>
       </w:r>
       <w:proofErr w:type="spellStart"/>
       <w:r>
         <w:rPr>
           <w:rFonts w:ascii="Times New Roman" w:hAnsi="Times New Roman" w:cs="Times New Roman"/>
         </w:rPr>
-        <w:t>ArcMap</w:t>
+        <w:t>tif</w:t>
       </w:r>
       <w:proofErr w:type="spellEnd"/>
       <w:r>
         <w:rPr>
           <w:rFonts w:ascii="Times New Roman" w:hAnsi="Times New Roman" w:cs="Times New Roman"/>
         </w:rPr>
-        <w:t xml:space="preserve"> does not recognize FUSIONs projection so you have to manually redefine it!</w:t>
-      </w:r>
-    </w:p>
-    <w:p>
-      <w:pPr>
-        <w:rPr>
-          <w:rFonts w:ascii="Times New Roman" w:hAnsi="Times New Roman" w:cs="Times New Roman"/>
-        </w:rPr>
-      </w:pPr>
-      <w:r>
-        <w:rPr>
-          <w:rFonts w:ascii="Times New Roman" w:hAnsi="Times New Roman" w:cs="Times New Roman"/>
-        </w:rPr>
-        <w:t xml:space="preserve">Next step: Develop some batch files to run this protocol for the whole watershed. </w:t>
-      </w:r>
-      <w:proofErr w:type="gramStart"/>
-      <w:r>
-        <w:rPr>
-          <w:rFonts w:ascii="Times New Roman" w:hAnsi="Times New Roman" w:cs="Times New Roman"/>
-        </w:rPr>
-        <w:t>Should take 2 hrs.</w:t>
-      </w:r>
-      <w:proofErr w:type="gramEnd"/>
-    </w:p>
-    <w:p>
-      <w:pPr>
-        <w:rPr>
-          <w:rFonts w:ascii="Times New Roman" w:hAnsi="Times New Roman" w:cs="Times New Roman"/>
-        </w:rPr>
-      </w:pPr>
-      <w:r>
-        <w:rPr>
-          <w:rFonts w:ascii="Times New Roman" w:hAnsi="Times New Roman" w:cs="Times New Roman"/>
-        </w:rPr>
-        <w:br w:type="page"/>
-      </w:r>
-    </w:p>
-    <w:p>
-      <w:pPr>
-        <w:rPr>
-          <w:rFonts w:ascii="Times New Roman" w:hAnsi="Times New Roman" w:cs="Times New Roman"/>
-        </w:rPr>
-      </w:pPr>
-      <w:bookmarkStart w:id="0" w:name="_GoBack"/>
+        <w:t xml:space="preserve"> is important)</w:t>
+      </w:r>
+    </w:p>
+    <w:p>
+      <w:pPr>
+        <w:pStyle w:val="ListParagraph"/>
+        <w:numPr>
+          <w:ilvl w:val="1"/>
+          <w:numId w:val="3"/>
+        </w:numPr>
+        <w:rPr>
+          <w:rFonts w:ascii="Times New Roman" w:hAnsi="Times New Roman" w:cs="Times New Roman"/>
+        </w:rPr>
+      </w:pPr>
+      <w:r>
+        <w:rPr>
+          <w:rFonts w:ascii="Times New Roman" w:hAnsi="Times New Roman" w:cs="Times New Roman"/>
+        </w:rPr>
+        <w:t>Output coordinate system: WGS84 UTM 11N</w:t>
+      </w:r>
+    </w:p>
+    <w:p>
+      <w:pPr>
+        <w:pStyle w:val="ListParagraph"/>
+        <w:numPr>
+          <w:ilvl w:val="1"/>
+          <w:numId w:val="3"/>
+        </w:numPr>
+        <w:rPr>
+          <w:rFonts w:ascii="Times New Roman" w:hAnsi="Times New Roman" w:cs="Times New Roman"/>
+        </w:rPr>
+      </w:pPr>
+      <w:r>
+        <w:rPr>
+          <w:rFonts w:ascii="Times New Roman" w:hAnsi="Times New Roman" w:cs="Times New Roman"/>
+        </w:rPr>
+        <w:t xml:space="preserve">Go to Environments -&gt; processing extent -&gt; snap raster, and set to one of the ASO snow </w:t>
+      </w:r>
+      <w:proofErr w:type="spellStart"/>
+      <w:r>
+        <w:rPr>
+          <w:rFonts w:ascii="Times New Roman" w:hAnsi="Times New Roman" w:cs="Times New Roman"/>
+        </w:rPr>
+        <w:t>rasters</w:t>
+      </w:r>
+      <w:proofErr w:type="spellEnd"/>
+      <w:r>
+        <w:rPr>
+          <w:rFonts w:ascii="Times New Roman" w:hAnsi="Times New Roman" w:cs="Times New Roman"/>
+        </w:rPr>
+        <w:t xml:space="preserve">. This will snap the output raster, save it as a </w:t>
+      </w:r>
+      <w:proofErr w:type="spellStart"/>
+      <w:r>
+        <w:rPr>
+          <w:rFonts w:ascii="Times New Roman" w:hAnsi="Times New Roman" w:cs="Times New Roman"/>
+        </w:rPr>
+        <w:t>tif</w:t>
+      </w:r>
+      <w:proofErr w:type="spellEnd"/>
+      <w:r>
+        <w:rPr>
+          <w:rFonts w:ascii="Times New Roman" w:hAnsi="Times New Roman" w:cs="Times New Roman"/>
+        </w:rPr>
+        <w:t>, and put it in the correct projection system all at once.</w:t>
+      </w:r>
       <w:bookmarkEnd w:id="0"/>
     </w:p>
     <w:sectPr>
@@ -1451,11 +1482,127 @@
       </w:rPr>
     </w:lvl>
   </w:abstractNum>
+  <w:abstractNum w:abstractNumId="2">
+    <w:nsid w:val="7F762634"/>
+    <w:multiLevelType w:val="hybridMultilevel"/>
+    <w:tmpl w:val="7F8E08F6"/>
+    <w:lvl w:ilvl="0" w:tplc="04090001">
+      <w:start w:val="1"/>
+      <w:numFmt w:val="bullet"/>
+      <w:lvlText w:val=""/>
+      <w:lvlJc w:val="left"/>
+      <w:pPr>
+        <w:ind w:left="720" w:hanging="360"/>
+      </w:pPr>
+      <w:rPr>
+        <w:rFonts w:ascii="Symbol" w:hAnsi="Symbol" w:hint="default"/>
+      </w:rPr>
+    </w:lvl>
+    <w:lvl w:ilvl="1" w:tplc="04090003">
+      <w:start w:val="1"/>
+      <w:numFmt w:val="bullet"/>
+      <w:lvlText w:val="o"/>
+      <w:lvlJc w:val="left"/>
+      <w:pPr>
+        <w:ind w:left="1440" w:hanging="360"/>
+      </w:pPr>
+      <w:rPr>
+        <w:rFonts w:ascii="Courier New" w:hAnsi="Courier New" w:cs="Courier New" w:hint="default"/>
+      </w:rPr>
+    </w:lvl>
+    <w:lvl w:ilvl="2" w:tplc="04090005" w:tentative="1">
+      <w:start w:val="1"/>
+      <w:numFmt w:val="bullet"/>
+      <w:lvlText w:val=""/>
+      <w:lvlJc w:val="left"/>
+      <w:pPr>
+        <w:ind w:left="2160" w:hanging="360"/>
+      </w:pPr>
+      <w:rPr>
+        <w:rFonts w:ascii="Wingdings" w:hAnsi="Wingdings" w:hint="default"/>
+      </w:rPr>
+    </w:lvl>
+    <w:lvl w:ilvl="3" w:tplc="04090001" w:tentative="1">
+      <w:start w:val="1"/>
+      <w:numFmt w:val="bullet"/>
+      <w:lvlText w:val=""/>
+      <w:lvlJc w:val="left"/>
+      <w:pPr>
+        <w:ind w:left="2880" w:hanging="360"/>
+      </w:pPr>
+      <w:rPr>
+        <w:rFonts w:ascii="Symbol" w:hAnsi="Symbol" w:hint="default"/>
+      </w:rPr>
+    </w:lvl>
+    <w:lvl w:ilvl="4" w:tplc="04090003" w:tentative="1">
+      <w:start w:val="1"/>
+      <w:numFmt w:val="bullet"/>
+      <w:lvlText w:val="o"/>
+      <w:lvlJc w:val="left"/>
+      <w:pPr>
+        <w:ind w:left="3600" w:hanging="360"/>
+      </w:pPr>
+      <w:rPr>
+        <w:rFonts w:ascii="Courier New" w:hAnsi="Courier New" w:cs="Courier New" w:hint="default"/>
+      </w:rPr>
+    </w:lvl>
+    <w:lvl w:ilvl="5" w:tplc="04090005" w:tentative="1">
+      <w:start w:val="1"/>
+      <w:numFmt w:val="bullet"/>
+      <w:lvlText w:val=""/>
+      <w:lvlJc w:val="left"/>
+      <w:pPr>
+        <w:ind w:left="4320" w:hanging="360"/>
+      </w:pPr>
+      <w:rPr>
+        <w:rFonts w:ascii="Wingdings" w:hAnsi="Wingdings" w:hint="default"/>
+      </w:rPr>
+    </w:lvl>
+    <w:lvl w:ilvl="6" w:tplc="04090001" w:tentative="1">
+      <w:start w:val="1"/>
+      <w:numFmt w:val="bullet"/>
+      <w:lvlText w:val=""/>
+      <w:lvlJc w:val="left"/>
+      <w:pPr>
+        <w:ind w:left="5040" w:hanging="360"/>
+      </w:pPr>
+      <w:rPr>
+        <w:rFonts w:ascii="Symbol" w:hAnsi="Symbol" w:hint="default"/>
+      </w:rPr>
+    </w:lvl>
+    <w:lvl w:ilvl="7" w:tplc="04090003" w:tentative="1">
+      <w:start w:val="1"/>
+      <w:numFmt w:val="bullet"/>
+      <w:lvlText w:val="o"/>
+      <w:lvlJc w:val="left"/>
+      <w:pPr>
+        <w:ind w:left="5760" w:hanging="360"/>
+      </w:pPr>
+      <w:rPr>
+        <w:rFonts w:ascii="Courier New" w:hAnsi="Courier New" w:cs="Courier New" w:hint="default"/>
+      </w:rPr>
+    </w:lvl>
+    <w:lvl w:ilvl="8" w:tplc="04090005" w:tentative="1">
+      <w:start w:val="1"/>
+      <w:numFmt w:val="bullet"/>
+      <w:lvlText w:val=""/>
+      <w:lvlJc w:val="left"/>
+      <w:pPr>
+        <w:ind w:left="6480" w:hanging="360"/>
+      </w:pPr>
+      <w:rPr>
+        <w:rFonts w:ascii="Wingdings" w:hAnsi="Wingdings" w:hint="default"/>
+      </w:rPr>
+    </w:lvl>
+  </w:abstractNum>
   <w:num w:numId="1">
     <w:abstractNumId w:val="0"/>
   </w:num>
   <w:num w:numId="2">
     <w:abstractNumId w:val="1"/>
+  </w:num>
+  <w:num w:numId="3">
+    <w:abstractNumId w:val="2"/>
   </w:num>
 </w:numbering>
 </file>

</xml_diff>

<commit_message>
Updated SnowDepthEDA code to add DEM
</commit_message>
<xml_diff>
--- a/Illilouette Basin project log.docx
+++ b/Illilouette Basin project log.docx
@@ -8,7 +8,6 @@
           <w:rFonts w:ascii="Times New Roman" w:hAnsi="Times New Roman" w:cs="Times New Roman"/>
         </w:rPr>
       </w:pPr>
-      <w:bookmarkStart w:id="0" w:name="_GoBack"/>
       <w:proofErr w:type="spellStart"/>
       <w:r>
         <w:rPr>
@@ -1242,6 +1241,143 @@
         </w:rPr>
         <w:t>, and put it in the correct projection system all at once.</w:t>
       </w:r>
+    </w:p>
+    <w:p>
+      <w:pPr>
+        <w:pStyle w:val="ListParagraph"/>
+        <w:numPr>
+          <w:ilvl w:val="0"/>
+          <w:numId w:val="3"/>
+        </w:numPr>
+        <w:rPr>
+          <w:rFonts w:ascii="Times New Roman" w:hAnsi="Times New Roman" w:cs="Times New Roman"/>
+        </w:rPr>
+      </w:pPr>
+      <w:r>
+        <w:rPr>
+          <w:rFonts w:ascii="Times New Roman" w:hAnsi="Times New Roman" w:cs="Times New Roman"/>
+        </w:rPr>
+        <w:t>Then work with this layer in R to crop the snow layer of interest to this extent, and run stats.</w:t>
+      </w:r>
+    </w:p>
+    <w:p>
+      <w:pPr>
+        <w:rPr>
+          <w:rFonts w:ascii="Times New Roman" w:hAnsi="Times New Roman" w:cs="Times New Roman"/>
+        </w:rPr>
+      </w:pPr>
+    </w:p>
+    <w:p>
+      <w:pPr>
+        <w:rPr>
+          <w:rFonts w:ascii="Times New Roman" w:hAnsi="Times New Roman" w:cs="Times New Roman"/>
+        </w:rPr>
+      </w:pPr>
+      <w:r>
+        <w:rPr>
+          <w:rFonts w:ascii="Times New Roman" w:hAnsi="Times New Roman" w:cs="Times New Roman"/>
+        </w:rPr>
+        <w:t>3/22/17</w:t>
+      </w:r>
+    </w:p>
+    <w:p>
+      <w:pPr>
+        <w:rPr>
+          <w:rFonts w:ascii="Times New Roman" w:hAnsi="Times New Roman" w:cs="Times New Roman"/>
+        </w:rPr>
+      </w:pPr>
+      <w:r>
+        <w:rPr>
+          <w:rFonts w:ascii="Times New Roman" w:hAnsi="Times New Roman" w:cs="Times New Roman"/>
+        </w:rPr>
+        <w:t>Get DEM</w:t>
+      </w:r>
+    </w:p>
+    <w:p>
+      <w:pPr>
+        <w:pStyle w:val="ListParagraph"/>
+        <w:numPr>
+          <w:ilvl w:val="0"/>
+          <w:numId w:val="4"/>
+        </w:numPr>
+        <w:rPr>
+          <w:rFonts w:ascii="Times New Roman" w:hAnsi="Times New Roman" w:cs="Times New Roman"/>
+        </w:rPr>
+      </w:pPr>
+      <w:hyperlink r:id="rId8" w:history="1">
+        <w:r>
+          <w:rPr>
+            <w:rStyle w:val="Hyperlink"/>
+            <w:rFonts w:ascii="Times New Roman" w:hAnsi="Times New Roman" w:cs="Times New Roman"/>
+          </w:rPr>
+          <w:t>https://viewer.nationalmap.gov/basic/?basemap=b1&amp;category=ned,nedsrc&amp;title=3DEP%20View#productSearch</w:t>
+        </w:r>
+      </w:hyperlink>
+    </w:p>
+    <w:p>
+      <w:pPr>
+        <w:pStyle w:val="ListParagraph"/>
+        <w:numPr>
+          <w:ilvl w:val="0"/>
+          <w:numId w:val="4"/>
+        </w:numPr>
+        <w:rPr>
+          <w:rFonts w:ascii="Times New Roman" w:hAnsi="Times New Roman" w:cs="Times New Roman"/>
+        </w:rPr>
+      </w:pPr>
+      <w:r>
+        <w:rPr>
+          <w:rFonts w:ascii="Times New Roman" w:hAnsi="Times New Roman" w:cs="Times New Roman"/>
+        </w:rPr>
+        <w:t xml:space="preserve">Download 1/3 </w:t>
+      </w:r>
+      <w:proofErr w:type="spellStart"/>
+      <w:r>
+        <w:rPr>
+          <w:rFonts w:ascii="Times New Roman" w:hAnsi="Times New Roman" w:cs="Times New Roman"/>
+        </w:rPr>
+        <w:t>arcsec</w:t>
+      </w:r>
+      <w:proofErr w:type="spellEnd"/>
+      <w:r>
+        <w:rPr>
+          <w:rFonts w:ascii="Times New Roman" w:hAnsi="Times New Roman" w:cs="Times New Roman"/>
+        </w:rPr>
+        <w:t xml:space="preserve"> DEM.</w:t>
+      </w:r>
+    </w:p>
+    <w:p>
+      <w:pPr>
+        <w:pStyle w:val="ListParagraph"/>
+        <w:numPr>
+          <w:ilvl w:val="0"/>
+          <w:numId w:val="4"/>
+        </w:numPr>
+        <w:rPr>
+          <w:rFonts w:ascii="Times New Roman" w:hAnsi="Times New Roman" w:cs="Times New Roman"/>
+        </w:rPr>
+      </w:pPr>
+      <w:r>
+        <w:rPr>
+          <w:rFonts w:ascii="Times New Roman" w:hAnsi="Times New Roman" w:cs="Times New Roman"/>
+        </w:rPr>
+        <w:t xml:space="preserve">Project raster to WGS84, using same extent and resolution as one of the ASO snow </w:t>
+      </w:r>
+      <w:proofErr w:type="spellStart"/>
+      <w:r>
+        <w:rPr>
+          <w:rFonts w:ascii="Times New Roman" w:hAnsi="Times New Roman" w:cs="Times New Roman"/>
+        </w:rPr>
+        <w:t>rasters</w:t>
+      </w:r>
+      <w:proofErr w:type="spellEnd"/>
+      <w:r>
+        <w:rPr>
+          <w:rFonts w:ascii="Times New Roman" w:hAnsi="Times New Roman" w:cs="Times New Roman"/>
+        </w:rPr>
+        <w:t xml:space="preserve"> (including snap raster), as dem.tif</w:t>
+      </w:r>
+      <w:bookmarkStart w:id="0" w:name="_GoBack"/>
       <w:bookmarkEnd w:id="0"/>
     </w:p>
     <w:sectPr>
@@ -1483,6 +1619,119 @@
     </w:lvl>
   </w:abstractNum>
   <w:abstractNum w:abstractNumId="2">
+    <w:nsid w:val="6000399E"/>
+    <w:multiLevelType w:val="hybridMultilevel"/>
+    <w:tmpl w:val="68587B76"/>
+    <w:lvl w:ilvl="0" w:tplc="04090001">
+      <w:start w:val="1"/>
+      <w:numFmt w:val="bullet"/>
+      <w:lvlText w:val=""/>
+      <w:lvlJc w:val="left"/>
+      <w:pPr>
+        <w:ind w:left="720" w:hanging="360"/>
+      </w:pPr>
+      <w:rPr>
+        <w:rFonts w:ascii="Symbol" w:hAnsi="Symbol" w:hint="default"/>
+      </w:rPr>
+    </w:lvl>
+    <w:lvl w:ilvl="1" w:tplc="04090003" w:tentative="1">
+      <w:start w:val="1"/>
+      <w:numFmt w:val="bullet"/>
+      <w:lvlText w:val="o"/>
+      <w:lvlJc w:val="left"/>
+      <w:pPr>
+        <w:ind w:left="1440" w:hanging="360"/>
+      </w:pPr>
+      <w:rPr>
+        <w:rFonts w:ascii="Courier New" w:hAnsi="Courier New" w:cs="Courier New" w:hint="default"/>
+      </w:rPr>
+    </w:lvl>
+    <w:lvl w:ilvl="2" w:tplc="04090005" w:tentative="1">
+      <w:start w:val="1"/>
+      <w:numFmt w:val="bullet"/>
+      <w:lvlText w:val=""/>
+      <w:lvlJc w:val="left"/>
+      <w:pPr>
+        <w:ind w:left="2160" w:hanging="360"/>
+      </w:pPr>
+      <w:rPr>
+        <w:rFonts w:ascii="Wingdings" w:hAnsi="Wingdings" w:hint="default"/>
+      </w:rPr>
+    </w:lvl>
+    <w:lvl w:ilvl="3" w:tplc="04090001" w:tentative="1">
+      <w:start w:val="1"/>
+      <w:numFmt w:val="bullet"/>
+      <w:lvlText w:val=""/>
+      <w:lvlJc w:val="left"/>
+      <w:pPr>
+        <w:ind w:left="2880" w:hanging="360"/>
+      </w:pPr>
+      <w:rPr>
+        <w:rFonts w:ascii="Symbol" w:hAnsi="Symbol" w:hint="default"/>
+      </w:rPr>
+    </w:lvl>
+    <w:lvl w:ilvl="4" w:tplc="04090003" w:tentative="1">
+      <w:start w:val="1"/>
+      <w:numFmt w:val="bullet"/>
+      <w:lvlText w:val="o"/>
+      <w:lvlJc w:val="left"/>
+      <w:pPr>
+        <w:ind w:left="3600" w:hanging="360"/>
+      </w:pPr>
+      <w:rPr>
+        <w:rFonts w:ascii="Courier New" w:hAnsi="Courier New" w:cs="Courier New" w:hint="default"/>
+      </w:rPr>
+    </w:lvl>
+    <w:lvl w:ilvl="5" w:tplc="04090005" w:tentative="1">
+      <w:start w:val="1"/>
+      <w:numFmt w:val="bullet"/>
+      <w:lvlText w:val=""/>
+      <w:lvlJc w:val="left"/>
+      <w:pPr>
+        <w:ind w:left="4320" w:hanging="360"/>
+      </w:pPr>
+      <w:rPr>
+        <w:rFonts w:ascii="Wingdings" w:hAnsi="Wingdings" w:hint="default"/>
+      </w:rPr>
+    </w:lvl>
+    <w:lvl w:ilvl="6" w:tplc="04090001" w:tentative="1">
+      <w:start w:val="1"/>
+      <w:numFmt w:val="bullet"/>
+      <w:lvlText w:val=""/>
+      <w:lvlJc w:val="left"/>
+      <w:pPr>
+        <w:ind w:left="5040" w:hanging="360"/>
+      </w:pPr>
+      <w:rPr>
+        <w:rFonts w:ascii="Symbol" w:hAnsi="Symbol" w:hint="default"/>
+      </w:rPr>
+    </w:lvl>
+    <w:lvl w:ilvl="7" w:tplc="04090003" w:tentative="1">
+      <w:start w:val="1"/>
+      <w:numFmt w:val="bullet"/>
+      <w:lvlText w:val="o"/>
+      <w:lvlJc w:val="left"/>
+      <w:pPr>
+        <w:ind w:left="5760" w:hanging="360"/>
+      </w:pPr>
+      <w:rPr>
+        <w:rFonts w:ascii="Courier New" w:hAnsi="Courier New" w:cs="Courier New" w:hint="default"/>
+      </w:rPr>
+    </w:lvl>
+    <w:lvl w:ilvl="8" w:tplc="04090005" w:tentative="1">
+      <w:start w:val="1"/>
+      <w:numFmt w:val="bullet"/>
+      <w:lvlText w:val=""/>
+      <w:lvlJc w:val="left"/>
+      <w:pPr>
+        <w:ind w:left="6480" w:hanging="360"/>
+      </w:pPr>
+      <w:rPr>
+        <w:rFonts w:ascii="Wingdings" w:hAnsi="Wingdings" w:hint="default"/>
+      </w:rPr>
+    </w:lvl>
+  </w:abstractNum>
+  <w:abstractNum w:abstractNumId="3">
     <w:nsid w:val="7F762634"/>
     <w:multiLevelType w:val="hybridMultilevel"/>
     <w:tmpl w:val="7F8E08F6"/>
@@ -1602,6 +1851,9 @@
     <w:abstractNumId w:val="1"/>
   </w:num>
   <w:num w:numId="3">
+    <w:abstractNumId w:val="3"/>
+  </w:num>
+  <w:num w:numId="4">
     <w:abstractNumId w:val="2"/>
   </w:num>
 </w:numbering>

</xml_diff>